<commit_message>
complete doc by lhw
</commit_message>
<xml_diff>
--- a/doc/组48_需求规格说明书.docx
+++ b/doc/组48_需求规格说明书.docx
@@ -38,13 +38,25 @@
         <w:rPr>
           <w:rFonts w:hint="eastAsia"/>
         </w:rPr>
-        <w:t>作者：组</w:t>
-      </w:r>
-      <w:r>
-        <w:rPr>
-          <w:rFonts w:hint="eastAsia"/>
-        </w:rPr>
-        <w:t>48</w:t>
+        <w:t>作者：</w:t>
+      </w:r>
+      <w:r>
+        <w:rPr>
+          <w:rFonts w:hint="eastAsia"/>
+        </w:rPr>
+        <w:t>组</w:t>
+      </w:r>
+      <w:r>
+        <w:rPr>
+          <w:rFonts w:hint="eastAsia"/>
+        </w:rPr>
+        <w:t>48_</w:t>
+      </w:r>
+      <w:r>
+        <w:rPr>
+          <w:rFonts w:hint="eastAsia"/>
+        </w:rPr>
+        <w:t>高效率小组</w:t>
       </w:r>
     </w:p>
     <w:p>
@@ -1462,7 +1474,13 @@
         <w:rPr>
           <w:rFonts w:hint="eastAsia"/>
         </w:rPr>
-        <w:t>48</w:t>
+        <w:t>48_</w:t>
+      </w:r>
+      <w:r>
+        <w:rPr>
+          <w:rFonts w:hint="eastAsia"/>
+        </w:rPr>
+        <w:t>高效率小组</w:t>
       </w:r>
     </w:p>
     <w:p>
@@ -2181,132 +2199,11 @@
           </w:p>
         </w:tc>
       </w:tr>
-      <w:tr>
-        <w:tc>
-          <w:tcPr>
-            <w:tcW w:w="1271" w:type="dxa"/>
-          </w:tcPr>
-          <w:p>
-            <w:pPr>
-              <w:rPr>
-                <w:rFonts w:ascii="Times New Roman" w:hAnsi="Times New Roman"/>
-                <w:kern w:val="0"/>
-                <w:sz w:val="20"/>
-                <w:szCs w:val="20"/>
-              </w:rPr>
-            </w:pPr>
-          </w:p>
-        </w:tc>
-        <w:tc>
-          <w:tcPr>
-            <w:tcW w:w="1433" w:type="dxa"/>
-          </w:tcPr>
-          <w:p>
-            <w:pPr>
-              <w:rPr>
-                <w:rFonts w:ascii="Times New Roman" w:hAnsi="Times New Roman"/>
-                <w:kern w:val="0"/>
-                <w:sz w:val="20"/>
-                <w:szCs w:val="20"/>
-              </w:rPr>
-            </w:pPr>
-          </w:p>
-        </w:tc>
-        <w:tc>
-          <w:tcPr>
-            <w:tcW w:w="4662" w:type="dxa"/>
-          </w:tcPr>
-          <w:p>
-            <w:pPr>
-              <w:rPr>
-                <w:rFonts w:ascii="Times New Roman" w:hAnsi="Times New Roman"/>
-                <w:kern w:val="0"/>
-                <w:sz w:val="20"/>
-                <w:szCs w:val="20"/>
-              </w:rPr>
-            </w:pPr>
-          </w:p>
-        </w:tc>
-        <w:tc>
-          <w:tcPr>
-            <w:tcW w:w="1087" w:type="dxa"/>
-          </w:tcPr>
-          <w:p>
-            <w:pPr>
-              <w:rPr>
-                <w:rFonts w:ascii="Times New Roman" w:hAnsi="Times New Roman"/>
-                <w:kern w:val="0"/>
-                <w:sz w:val="20"/>
-                <w:szCs w:val="20"/>
-              </w:rPr>
-            </w:pPr>
-          </w:p>
-        </w:tc>
-      </w:tr>
-      <w:tr>
-        <w:tc>
-          <w:tcPr>
-            <w:tcW w:w="1271" w:type="dxa"/>
-          </w:tcPr>
-          <w:p>
-            <w:pPr>
-              <w:rPr>
-                <w:rFonts w:ascii="Times New Roman" w:hAnsi="Times New Roman"/>
-                <w:kern w:val="0"/>
-                <w:sz w:val="20"/>
-                <w:szCs w:val="20"/>
-              </w:rPr>
-            </w:pPr>
-          </w:p>
-        </w:tc>
-        <w:tc>
-          <w:tcPr>
-            <w:tcW w:w="1433" w:type="dxa"/>
-          </w:tcPr>
-          <w:p>
-            <w:pPr>
-              <w:rPr>
-                <w:rFonts w:ascii="Times New Roman" w:hAnsi="Times New Roman"/>
-                <w:kern w:val="0"/>
-                <w:sz w:val="20"/>
-                <w:szCs w:val="20"/>
-              </w:rPr>
-            </w:pPr>
-          </w:p>
-        </w:tc>
-        <w:tc>
-          <w:tcPr>
-            <w:tcW w:w="4662" w:type="dxa"/>
-          </w:tcPr>
-          <w:p>
-            <w:pPr>
-              <w:rPr>
-                <w:rFonts w:ascii="Times New Roman" w:hAnsi="Times New Roman"/>
-                <w:kern w:val="0"/>
-                <w:sz w:val="20"/>
-                <w:szCs w:val="20"/>
-              </w:rPr>
-            </w:pPr>
-          </w:p>
-        </w:tc>
-        <w:tc>
-          <w:tcPr>
-            <w:tcW w:w="1087" w:type="dxa"/>
-          </w:tcPr>
-          <w:p>
-            <w:pPr>
-              <w:rPr>
-                <w:rFonts w:ascii="Times New Roman" w:hAnsi="Times New Roman"/>
-                <w:kern w:val="0"/>
-                <w:sz w:val="20"/>
-                <w:szCs w:val="20"/>
-              </w:rPr>
-            </w:pPr>
-          </w:p>
-        </w:tc>
-      </w:tr>
     </w:tbl>
-    <w:p/>
+    <w:p>
+      <w:bookmarkStart w:id="18" w:name="_GoBack"/>
+      <w:bookmarkEnd w:id="18"/>
+    </w:p>
     <w:p>
       <w:r>
         <w:br w:type="page"/>
@@ -2316,35 +2213,35 @@
       <w:pPr>
         <w:pStyle w:val="1"/>
       </w:pPr>
-      <w:bookmarkStart w:id="18" w:name="_Toc414483749"/>
-      <w:bookmarkStart w:id="19" w:name="_Toc414484847"/>
-      <w:bookmarkStart w:id="20" w:name="_Toc414484873"/>
+      <w:bookmarkStart w:id="19" w:name="_Toc414483749"/>
+      <w:bookmarkStart w:id="20" w:name="_Toc414484847"/>
+      <w:bookmarkStart w:id="21" w:name="_Toc414484873"/>
       <w:r>
         <w:rPr>
           <w:rFonts w:hint="eastAsia"/>
         </w:rPr>
         <w:t>总体介绍</w:t>
       </w:r>
-      <w:bookmarkEnd w:id="18"/>
       <w:bookmarkEnd w:id="19"/>
       <w:bookmarkEnd w:id="20"/>
+      <w:bookmarkEnd w:id="21"/>
     </w:p>
     <w:p>
       <w:pPr>
         <w:pStyle w:val="2"/>
       </w:pPr>
-      <w:bookmarkStart w:id="21" w:name="_Toc414483750"/>
-      <w:bookmarkStart w:id="22" w:name="_Toc414484848"/>
-      <w:bookmarkStart w:id="23" w:name="_Toc414484874"/>
+      <w:bookmarkStart w:id="22" w:name="_Toc414483750"/>
+      <w:bookmarkStart w:id="23" w:name="_Toc414484848"/>
+      <w:bookmarkStart w:id="24" w:name="_Toc414484874"/>
       <w:r>
         <w:rPr>
           <w:rFonts w:hint="eastAsia"/>
         </w:rPr>
         <w:t>编制目的</w:t>
       </w:r>
-      <w:bookmarkEnd w:id="21"/>
       <w:bookmarkEnd w:id="22"/>
       <w:bookmarkEnd w:id="23"/>
+      <w:bookmarkEnd w:id="24"/>
     </w:p>
     <w:p>
       <w:r>
@@ -2361,15 +2258,15 @@
       <w:pPr>
         <w:pStyle w:val="2"/>
       </w:pPr>
-      <w:bookmarkStart w:id="24" w:name="_Toc414483751"/>
-      <w:bookmarkStart w:id="25" w:name="_Toc414484849"/>
-      <w:bookmarkStart w:id="26" w:name="_Toc414484875"/>
+      <w:bookmarkStart w:id="25" w:name="_Toc414483751"/>
+      <w:bookmarkStart w:id="26" w:name="_Toc414484849"/>
+      <w:bookmarkStart w:id="27" w:name="_Toc414484875"/>
       <w:r>
         <w:t>对象</w:t>
       </w:r>
-      <w:bookmarkEnd w:id="24"/>
       <w:bookmarkEnd w:id="25"/>
       <w:bookmarkEnd w:id="26"/>
+      <w:bookmarkEnd w:id="27"/>
     </w:p>
     <w:p>
       <w:r>
@@ -2380,18 +2277,18 @@
       <w:pPr>
         <w:pStyle w:val="2"/>
       </w:pPr>
-      <w:bookmarkStart w:id="27" w:name="_Toc414483752"/>
-      <w:bookmarkStart w:id="28" w:name="_Toc414484850"/>
-      <w:bookmarkStart w:id="29" w:name="_Toc414484876"/>
+      <w:bookmarkStart w:id="28" w:name="_Toc414483752"/>
+      <w:bookmarkStart w:id="29" w:name="_Toc414484850"/>
+      <w:bookmarkStart w:id="30" w:name="_Toc414484876"/>
       <w:r>
         <w:rPr>
           <w:rFonts w:hint="eastAsia"/>
         </w:rPr>
         <w:t>产品概述</w:t>
       </w:r>
-      <w:bookmarkEnd w:id="27"/>
       <w:bookmarkEnd w:id="28"/>
       <w:bookmarkEnd w:id="29"/>
+      <w:bookmarkEnd w:id="30"/>
     </w:p>
     <w:p>
       <w:r>
@@ -2414,18 +2311,18 @@
       <w:pPr>
         <w:pStyle w:val="2"/>
       </w:pPr>
-      <w:bookmarkStart w:id="30" w:name="_Toc414483753"/>
-      <w:bookmarkStart w:id="31" w:name="_Toc414484851"/>
-      <w:bookmarkStart w:id="32" w:name="_Toc414484877"/>
+      <w:bookmarkStart w:id="31" w:name="_Toc414483753"/>
+      <w:bookmarkStart w:id="32" w:name="_Toc414484851"/>
+      <w:bookmarkStart w:id="33" w:name="_Toc414484877"/>
       <w:r>
         <w:rPr>
           <w:rFonts w:hint="eastAsia"/>
         </w:rPr>
         <w:t>参考资料</w:t>
       </w:r>
-      <w:bookmarkEnd w:id="30"/>
       <w:bookmarkEnd w:id="31"/>
       <w:bookmarkEnd w:id="32"/>
+      <w:bookmarkEnd w:id="33"/>
     </w:p>
     <w:p>
       <w:r>
@@ -2512,18 +2409,18 @@
       <w:pPr>
         <w:pStyle w:val="2"/>
       </w:pPr>
-      <w:bookmarkStart w:id="33" w:name="_Toc414483754"/>
-      <w:bookmarkStart w:id="34" w:name="_Toc414484852"/>
-      <w:bookmarkStart w:id="35" w:name="_Toc414484878"/>
+      <w:bookmarkStart w:id="34" w:name="_Toc414483754"/>
+      <w:bookmarkStart w:id="35" w:name="_Toc414484852"/>
+      <w:bookmarkStart w:id="36" w:name="_Toc414484878"/>
       <w:r>
         <w:rPr>
           <w:rFonts w:hint="eastAsia"/>
         </w:rPr>
         <w:t>词汇表</w:t>
       </w:r>
-      <w:bookmarkEnd w:id="33"/>
       <w:bookmarkEnd w:id="34"/>
       <w:bookmarkEnd w:id="35"/>
+      <w:bookmarkEnd w:id="36"/>
     </w:p>
     <w:tbl>
       <w:tblPr>
@@ -2682,30 +2579,30 @@
       <w:pPr>
         <w:pStyle w:val="1"/>
       </w:pPr>
-      <w:bookmarkStart w:id="36" w:name="_Toc414483755"/>
-      <w:bookmarkStart w:id="37" w:name="_Toc414484853"/>
-      <w:bookmarkStart w:id="38" w:name="_Toc414484879"/>
+      <w:bookmarkStart w:id="37" w:name="_Toc414483755"/>
+      <w:bookmarkStart w:id="38" w:name="_Toc414484853"/>
+      <w:bookmarkStart w:id="39" w:name="_Toc414484879"/>
       <w:r>
         <w:lastRenderedPageBreak/>
         <w:t>详细需求描述</w:t>
       </w:r>
-      <w:bookmarkEnd w:id="36"/>
       <w:bookmarkEnd w:id="37"/>
       <w:bookmarkEnd w:id="38"/>
+      <w:bookmarkEnd w:id="39"/>
     </w:p>
     <w:p>
       <w:pPr>
         <w:pStyle w:val="2"/>
       </w:pPr>
-      <w:bookmarkStart w:id="39" w:name="_Toc414483756"/>
-      <w:bookmarkStart w:id="40" w:name="_Toc414484854"/>
-      <w:bookmarkStart w:id="41" w:name="_Toc414484880"/>
+      <w:bookmarkStart w:id="40" w:name="_Toc414483756"/>
+      <w:bookmarkStart w:id="41" w:name="_Toc414484854"/>
+      <w:bookmarkStart w:id="42" w:name="_Toc414484880"/>
       <w:r>
         <w:t>对外接口需求</w:t>
       </w:r>
-      <w:bookmarkEnd w:id="39"/>
       <w:bookmarkEnd w:id="40"/>
       <w:bookmarkEnd w:id="41"/>
+      <w:bookmarkEnd w:id="42"/>
     </w:p>
     <w:p>
       <w:pPr>
@@ -2715,10 +2612,9 @@
           <w:numId w:val="0"/>
         </w:numPr>
       </w:pPr>
-      <w:bookmarkStart w:id="42" w:name="_Toc414483757"/>
-      <w:bookmarkStart w:id="43" w:name="_Toc414484855"/>
-      <w:bookmarkStart w:id="44" w:name="_Toc414484881"/>
-      <w:bookmarkStart w:id="45" w:name="_GoBack"/>
+      <w:bookmarkStart w:id="43" w:name="_Toc414483757"/>
+      <w:bookmarkStart w:id="44" w:name="_Toc414484855"/>
+      <w:bookmarkStart w:id="45" w:name="_Toc414484881"/>
       <w:r>
         <w:pict>
           <v:shapetype id="_x0000_t75" coordsize="21600,21600" o:spt="75" o:preferrelative="t" path="m@4@5l@4@11@9@11@9@5xe" filled="f" stroked="f">
@@ -2745,11 +2641,10 @@
           </v:shape>
         </w:pict>
       </w:r>
-      <w:bookmarkEnd w:id="42"/>
       <w:bookmarkEnd w:id="43"/>
       <w:bookmarkEnd w:id="44"/>
-    </w:p>
-    <w:bookmarkEnd w:id="45"/>
+      <w:bookmarkEnd w:id="45"/>
+    </w:p>
     <w:p>
       <w:pPr>
         <w:pStyle w:val="ab"/>
@@ -2757,14 +2652,27 @@
       <w:r>
         <w:t xml:space="preserve">Figure </w:t>
       </w:r>
-      <w:fldSimple w:instr=" SEQ Figure \* ARABIC ">
-        <w:r>
-          <w:rPr>
-            <w:noProof/>
-          </w:rPr>
-          <w:t>1</w:t>
-        </w:r>
-      </w:fldSimple>
+      <w:r>
+        <w:fldChar w:fldCharType="begin"/>
+      </w:r>
+      <w:r>
+        <w:instrText xml:space="preserve"> SEQ Figure \* ARABIC </w:instrText>
+      </w:r>
+      <w:r>
+        <w:fldChar w:fldCharType="separate"/>
+      </w:r>
+      <w:r>
+        <w:rPr>
+          <w:noProof/>
+        </w:rPr>
+        <w:t>1</w:t>
+      </w:r>
+      <w:r>
+        <w:rPr>
+          <w:noProof/>
+        </w:rPr>
+        <w:fldChar w:fldCharType="end"/>
+      </w:r>
       <w:r>
         <w:rPr>
           <w:rFonts w:hint="eastAsia"/>

</xml_diff>